<commit_message>
Implemented Ideal Direction to Travel w/ Test Cases
</commit_message>
<xml_diff>
--- a/4710 HW2 - Pathfinding/Analysis.docx
+++ b/4710 HW2 - Pathfinding/Analysis.docx
@@ -57,25 +57,34 @@
         <w:spacing w:line="240" w:lineRule="auto"/>
         <w:contextualSpacing/>
       </w:pPr>
-      <w:r>
-        <w:t xml:space="preserve">- </w:t>
-      </w:r>
-      <w:r>
-        <w:t xml:space="preserve">Describe your basic path finding algorithm. Show a brief analysis of how well it works on a few different datasets that you produced. What kinds of data sets are more inefficient? Why is that the case? </w:t>
-      </w:r>
-    </w:p>
-    <w:p>
-      <w:pPr>
-        <w:spacing w:line="240" w:lineRule="auto"/>
-        <w:contextualSpacing/>
-      </w:pPr>
-      <w:r>
-        <w:t xml:space="preserve">- Describe how you adapted your algorithm when dealing with uncertain situations. How did you deal with the fact </w:t>
-      </w:r>
       <w:bookmarkStart w:id="0" w:name="_GoBack"/>
       <w:bookmarkEnd w:id="0"/>
-      <w:r>
-        <w:t xml:space="preserve">that the robot sometimes incorrectly viewed a space in the world? </w:t>
+    </w:p>
+    <w:p>
+      <w:pPr>
+        <w:spacing w:line="240" w:lineRule="auto"/>
+        <w:contextualSpacing/>
+      </w:pPr>
+    </w:p>
+    <w:p>
+      <w:pPr>
+        <w:spacing w:line="240" w:lineRule="auto"/>
+        <w:contextualSpacing/>
+      </w:pPr>
+      <w:r>
+        <w:t xml:space="preserve">- </w:t>
+      </w:r>
+      <w:r>
+        <w:t xml:space="preserve">Describe your basic path finding algorithm. Show a brief analysis of how well it works on a few different datasets that you produced. What kinds of data sets are more inefficient? Why is that the case? </w:t>
+      </w:r>
+    </w:p>
+    <w:p>
+      <w:pPr>
+        <w:spacing w:line="240" w:lineRule="auto"/>
+        <w:contextualSpacing/>
+      </w:pPr>
+      <w:r>
+        <w:t xml:space="preserve">- Describe how you adapted your algorithm when dealing with uncertain situations. How did you deal with the fact that the robot sometimes incorrectly viewed a space in the world? </w:t>
       </w:r>
     </w:p>
     <w:p>

</xml_diff>